<commit_message>
Aula FPOO Rafael 08/06
</commit_message>
<xml_diff>
--- a/1des/fpoo/Aula/17/Revisão/Revisão.docx
+++ b/1des/fpoo/Aula/17/Revisão/Revisão.docx
@@ -9,15 +9,19 @@
           <w:ilvl w:val="0"/>
           <w:numId w:val="1"/>
         </w:numPr>
-      </w:pPr>
-      <w:r>
-        <w:t>Workspace (</w:t>
-      </w:r>
-      <w:r>
-        <w:t>área de trabalho</w:t>
-      </w:r>
-      <w:r>
-        <w:t>)</w:t>
+        <w:rPr>
+          <w:b/>
+          <w:bCs/>
+          <w:u w:val="single"/>
+        </w:rPr>
+      </w:pPr>
+      <w:r>
+        <w:rPr>
+          <w:b/>
+          <w:bCs/>
+          <w:u w:val="single"/>
+        </w:rPr>
+        <w:t>Workspace (área de trabalho)</w:t>
       </w:r>
     </w:p>
     <w:p>
@@ -34,6 +38,9 @@
         <w:jc w:val="center"/>
       </w:pPr>
       <w:r>
+        <w:rPr>
+          <w:noProof/>
+        </w:rPr>
         <w:drawing>
           <wp:inline distT="0" distB="0" distL="0" distR="0" wp14:anchorId="3C091F72" wp14:editId="45083926">
             <wp:extent cx="3013415" cy="1515054"/>
@@ -78,8 +85,18 @@
           <w:ilvl w:val="0"/>
           <w:numId w:val="1"/>
         </w:numPr>
-      </w:pPr>
-      <w:r>
+        <w:rPr>
+          <w:b/>
+          <w:bCs/>
+          <w:u w:val="single"/>
+        </w:rPr>
+      </w:pPr>
+      <w:r>
+        <w:rPr>
+          <w:b/>
+          <w:bCs/>
+          <w:u w:val="single"/>
+        </w:rPr>
         <w:t>Package (Pacote)</w:t>
       </w:r>
     </w:p>
@@ -87,6 +104,19 @@
       <w:r>
         <w:t>Subpasta do projeto para organização das classes. O pacote deve ficar dentro do workspace, na pasta src (source – fonte/origem)</w:t>
       </w:r>
+      <w:r>
+        <w:t xml:space="preserve">. Exemplo de um pacote </w:t>
+      </w:r>
+      <w:r>
+        <w:rPr>
+          <w:b/>
+          <w:bCs/>
+        </w:rPr>
+        <w:t>Humanos</w:t>
+      </w:r>
+      <w:r>
+        <w:t>:</w:t>
+      </w:r>
     </w:p>
     <w:p/>
     <w:p>
@@ -94,6 +124,9 @@
         <w:jc w:val="center"/>
       </w:pPr>
       <w:r>
+        <w:rPr>
+          <w:noProof/>
+        </w:rPr>
         <w:drawing>
           <wp:inline distT="0" distB="0" distL="0" distR="0" wp14:anchorId="12D726CD" wp14:editId="62F83B85">
             <wp:extent cx="2740283" cy="2033849"/>
@@ -150,12 +183,19 @@
           <w:ilvl w:val="0"/>
           <w:numId w:val="1"/>
         </w:numPr>
-      </w:pPr>
-      <w:r>
-        <w:t>Class</w:t>
-      </w:r>
-      <w:r>
-        <w:t xml:space="preserve"> (Classe)</w:t>
+        <w:rPr>
+          <w:b/>
+          <w:bCs/>
+          <w:u w:val="single"/>
+        </w:rPr>
+      </w:pPr>
+      <w:r>
+        <w:rPr>
+          <w:b/>
+          <w:bCs/>
+          <w:u w:val="single"/>
+        </w:rPr>
+        <w:t>Class (Classe)</w:t>
       </w:r>
     </w:p>
     <w:p>
@@ -164,6 +204,9 @@
       </w:pPr>
       <w:r>
         <w:t xml:space="preserve">Classe é um conjunto de características (atributos) e ações (métodos) de algo. </w:t>
+      </w:r>
+      <w:r>
+        <w:t>Exemplo classe Pessoa:</w:t>
       </w:r>
     </w:p>
     <w:p>
@@ -172,10 +215,13 @@
         <w:jc w:val="center"/>
       </w:pPr>
       <w:r>
+        <w:rPr>
+          <w:noProof/>
+        </w:rPr>
         <w:drawing>
-          <wp:inline distT="0" distB="0" distL="0" distR="0" wp14:anchorId="7C164992" wp14:editId="06261BFB">
-            <wp:extent cx="2582170" cy="2269769"/>
-            <wp:effectExtent l="0" t="0" r="8890" b="0"/>
+          <wp:inline distT="0" distB="0" distL="0" distR="0" wp14:anchorId="7C164992" wp14:editId="095724E3">
+            <wp:extent cx="2713055" cy="2384819"/>
+            <wp:effectExtent l="0" t="0" r="0" b="0"/>
             <wp:docPr id="3" name="Imagem 3"/>
             <wp:cNvGraphicFramePr>
               <a:graphicFrameLocks xmlns:a="http://schemas.openxmlformats.org/drawingml/2006/main" noChangeAspect="1"/>
@@ -196,7 +242,7 @@
                   <pic:spPr>
                     <a:xfrm>
                       <a:off x="0" y="0"/>
-                      <a:ext cx="2593016" cy="2279303"/>
+                      <a:ext cx="2731434" cy="2400975"/>
                     </a:xfrm>
                     <a:prstGeom prst="rect">
                       <a:avLst/>
@@ -227,8 +273,19 @@
           <w:ilvl w:val="0"/>
           <w:numId w:val="1"/>
         </w:numPr>
-      </w:pPr>
-      <w:r>
+        <w:rPr>
+          <w:b/>
+          <w:bCs/>
+          <w:u w:val="single"/>
+        </w:rPr>
+      </w:pPr>
+      <w:r>
+        <w:rPr>
+          <w:b/>
+          <w:bCs/>
+          <w:u w:val="single"/>
+        </w:rPr>
+        <w:lastRenderedPageBreak/>
         <w:t>Argumento (sinônimo de parâmetro)</w:t>
       </w:r>
     </w:p>
@@ -264,6 +321,9 @@
         <w:jc w:val="center"/>
       </w:pPr>
       <w:r>
+        <w:rPr>
+          <w:noProof/>
+        </w:rPr>
         <w:drawing>
           <wp:inline distT="0" distB="0" distL="0" distR="0" wp14:anchorId="1CCCF1CA" wp14:editId="7F6E1A49">
             <wp:extent cx="3696719" cy="726975"/>
@@ -313,9 +373,70 @@
           <w:ilvl w:val="0"/>
           <w:numId w:val="1"/>
         </w:numPr>
-      </w:pPr>
-      <w:r>
+        <w:rPr>
+          <w:b/>
+          <w:bCs/>
+          <w:u w:val="single"/>
+        </w:rPr>
+      </w:pPr>
+      <w:r>
+        <w:rPr>
+          <w:b/>
+          <w:bCs/>
+          <w:u w:val="single"/>
+        </w:rPr>
         <w:t>Atributo</w:t>
+      </w:r>
+    </w:p>
+    <w:p>
+      <w:pPr>
+        <w:ind w:firstLine="360"/>
+      </w:pPr>
+      <w:r>
+        <w:t>São as características de uma classe. Deve-se definir o tipo de dados dos atributos, tipos primitivos (int, double, char,String) ou novos tipos (exemplo classe criada no projeto: Humano, Funcionario,...).</w:t>
+      </w:r>
+    </w:p>
+    <w:p>
+      <w:pPr>
+        <w:ind w:firstLine="360"/>
+        <w:jc w:val="center"/>
+      </w:pPr>
+      <w:r>
+        <w:drawing>
+          <wp:inline distT="0" distB="0" distL="0" distR="0" wp14:anchorId="1D10CB3B" wp14:editId="0F1D5A1F">
+            <wp:extent cx="2554061" cy="2127473"/>
+            <wp:effectExtent l="0" t="0" r="0" b="6350"/>
+            <wp:docPr id="5" name="Imagem 5"/>
+            <wp:cNvGraphicFramePr>
+              <a:graphicFrameLocks xmlns:a="http://schemas.openxmlformats.org/drawingml/2006/main" noChangeAspect="1"/>
+            </wp:cNvGraphicFramePr>
+            <a:graphic xmlns:a="http://schemas.openxmlformats.org/drawingml/2006/main">
+              <a:graphicData uri="http://schemas.openxmlformats.org/drawingml/2006/picture">
+                <pic:pic xmlns:pic="http://schemas.openxmlformats.org/drawingml/2006/picture">
+                  <pic:nvPicPr>
+                    <pic:cNvPr id="1" name=""/>
+                    <pic:cNvPicPr/>
+                  </pic:nvPicPr>
+                  <pic:blipFill>
+                    <a:blip r:embed="rId9"/>
+                    <a:stretch>
+                      <a:fillRect/>
+                    </a:stretch>
+                  </pic:blipFill>
+                  <pic:spPr>
+                    <a:xfrm>
+                      <a:off x="0" y="0"/>
+                      <a:ext cx="2563723" cy="2135521"/>
+                    </a:xfrm>
+                    <a:prstGeom prst="rect">
+                      <a:avLst/>
+                    </a:prstGeom>
+                  </pic:spPr>
+                </pic:pic>
+              </a:graphicData>
+            </a:graphic>
+          </wp:inline>
+        </w:drawing>
       </w:r>
     </w:p>
     <w:p>
@@ -325,9 +446,128 @@
           <w:ilvl w:val="0"/>
           <w:numId w:val="1"/>
         </w:numPr>
-      </w:pPr>
-      <w:r>
+        <w:rPr>
+          <w:b/>
+          <w:bCs/>
+          <w:u w:val="single"/>
+        </w:rPr>
+      </w:pPr>
+      <w:r>
+        <w:rPr>
+          <w:b/>
+          <w:bCs/>
+          <w:u w:val="single"/>
+        </w:rPr>
         <w:t>Objeto</w:t>
+      </w:r>
+    </w:p>
+    <w:p>
+      <w:r>
+        <w:t xml:space="preserve">Uma entidade de uma classe que possui </w:t>
+      </w:r>
+      <w:r>
+        <w:rPr>
+          <w:b/>
+          <w:bCs/>
+        </w:rPr>
+        <w:t>estado</w:t>
+      </w:r>
+      <w:r>
+        <w:t xml:space="preserve"> e </w:t>
+      </w:r>
+      <w:r>
+        <w:rPr>
+          <w:b/>
+          <w:bCs/>
+        </w:rPr>
+        <w:t>comportamento</w:t>
+      </w:r>
+      <w:r>
+        <w:t>. O</w:t>
+      </w:r>
+      <w:r>
+        <w:t>s</w:t>
+      </w:r>
+      <w:r>
+        <w:t xml:space="preserve"> </w:t>
+      </w:r>
+      <w:r>
+        <w:rPr>
+          <w:b/>
+          <w:bCs/>
+        </w:rPr>
+        <w:t>estado</w:t>
+      </w:r>
+      <w:r>
+        <w:rPr>
+          <w:b/>
+          <w:bCs/>
+        </w:rPr>
+        <w:t>s</w:t>
+      </w:r>
+      <w:r>
+        <w:t xml:space="preserve"> </w:t>
+      </w:r>
+      <w:r>
+        <w:t>são os</w:t>
+      </w:r>
+      <w:r>
+        <w:t xml:space="preserve"> valores que os atributos assumem. O </w:t>
+      </w:r>
+      <w:r>
+        <w:rPr>
+          <w:b/>
+          <w:bCs/>
+        </w:rPr>
+        <w:t>comportamento</w:t>
+      </w:r>
+      <w:r>
+        <w:t xml:space="preserve"> é o método (ação).</w:t>
+      </w:r>
+      <w:r>
+        <w:t xml:space="preserve"> O objeto é criado/instanciado com a palavra reservada new + o nome da classe.</w:t>
+      </w:r>
+    </w:p>
+    <w:p>
+      <w:pPr>
+        <w:jc w:val="center"/>
+      </w:pPr>
+      <w:r>
+        <w:drawing>
+          <wp:inline distT="0" distB="0" distL="0" distR="0" wp14:anchorId="52C0227F" wp14:editId="61DF4AEC">
+            <wp:extent cx="2396481" cy="1902593"/>
+            <wp:effectExtent l="0" t="0" r="4445" b="2540"/>
+            <wp:docPr id="8" name="Imagem 8"/>
+            <wp:cNvGraphicFramePr>
+              <a:graphicFrameLocks xmlns:a="http://schemas.openxmlformats.org/drawingml/2006/main" noChangeAspect="1"/>
+            </wp:cNvGraphicFramePr>
+            <a:graphic xmlns:a="http://schemas.openxmlformats.org/drawingml/2006/main">
+              <a:graphicData uri="http://schemas.openxmlformats.org/drawingml/2006/picture">
+                <pic:pic xmlns:pic="http://schemas.openxmlformats.org/drawingml/2006/picture">
+                  <pic:nvPicPr>
+                    <pic:cNvPr id="1" name=""/>
+                    <pic:cNvPicPr/>
+                  </pic:nvPicPr>
+                  <pic:blipFill>
+                    <a:blip r:embed="rId10"/>
+                    <a:stretch>
+                      <a:fillRect/>
+                    </a:stretch>
+                  </pic:blipFill>
+                  <pic:spPr>
+                    <a:xfrm>
+                      <a:off x="0" y="0"/>
+                      <a:ext cx="2402540" cy="1907403"/>
+                    </a:xfrm>
+                    <a:prstGeom prst="rect">
+                      <a:avLst/>
+                    </a:prstGeom>
+                  </pic:spPr>
+                </pic:pic>
+              </a:graphicData>
+            </a:graphic>
+          </wp:inline>
+        </w:drawing>
       </w:r>
     </w:p>
     <w:p>
@@ -337,9 +577,71 @@
           <w:ilvl w:val="0"/>
           <w:numId w:val="1"/>
         </w:numPr>
-      </w:pPr>
-      <w:r>
+        <w:rPr>
+          <w:b/>
+          <w:bCs/>
+          <w:u w:val="single"/>
+        </w:rPr>
+      </w:pPr>
+      <w:r>
+        <w:rPr>
+          <w:b/>
+          <w:bCs/>
+          <w:u w:val="single"/>
+        </w:rPr>
         <w:t>Método</w:t>
+      </w:r>
+    </w:p>
+    <w:p>
+      <w:pPr>
+        <w:ind w:left="360"/>
+      </w:pPr>
+      <w:r>
+        <w:t>Ação do objeto.</w:t>
+      </w:r>
+    </w:p>
+    <w:p>
+      <w:pPr>
+        <w:ind w:left="360"/>
+        <w:jc w:val="center"/>
+      </w:pPr>
+      <w:r>
+        <w:lastRenderedPageBreak/>
+        <w:drawing>
+          <wp:inline distT="0" distB="0" distL="0" distR="0" wp14:anchorId="392A0D75" wp14:editId="7A3EC4D7">
+            <wp:extent cx="2177805" cy="1403008"/>
+            <wp:effectExtent l="0" t="0" r="0" b="6985"/>
+            <wp:docPr id="9" name="Imagem 9"/>
+            <wp:cNvGraphicFramePr>
+              <a:graphicFrameLocks xmlns:a="http://schemas.openxmlformats.org/drawingml/2006/main" noChangeAspect="1"/>
+            </wp:cNvGraphicFramePr>
+            <a:graphic xmlns:a="http://schemas.openxmlformats.org/drawingml/2006/main">
+              <a:graphicData uri="http://schemas.openxmlformats.org/drawingml/2006/picture">
+                <pic:pic xmlns:pic="http://schemas.openxmlformats.org/drawingml/2006/picture">
+                  <pic:nvPicPr>
+                    <pic:cNvPr id="1" name=""/>
+                    <pic:cNvPicPr/>
+                  </pic:nvPicPr>
+                  <pic:blipFill>
+                    <a:blip r:embed="rId11"/>
+                    <a:stretch>
+                      <a:fillRect/>
+                    </a:stretch>
+                  </pic:blipFill>
+                  <pic:spPr>
+                    <a:xfrm>
+                      <a:off x="0" y="0"/>
+                      <a:ext cx="2191508" cy="1411836"/>
+                    </a:xfrm>
+                    <a:prstGeom prst="rect">
+                      <a:avLst/>
+                    </a:prstGeom>
+                  </pic:spPr>
+                </pic:pic>
+              </a:graphicData>
+            </a:graphic>
+          </wp:inline>
+        </w:drawing>
       </w:r>
     </w:p>
     <w:p>
@@ -349,9 +651,106 @@
           <w:ilvl w:val="0"/>
           <w:numId w:val="1"/>
         </w:numPr>
-      </w:pPr>
-      <w:r>
-        <w:t>Void</w:t>
+        <w:rPr>
+          <w:b/>
+          <w:bCs/>
+          <w:u w:val="single"/>
+        </w:rPr>
+      </w:pPr>
+      <w:r>
+        <w:rPr>
+          <w:b/>
+          <w:bCs/>
+          <w:u w:val="single"/>
+        </w:rPr>
+        <w:t xml:space="preserve">Método </w:t>
+      </w:r>
+      <w:r>
+        <w:rPr>
+          <w:b/>
+          <w:bCs/>
+          <w:u w:val="single"/>
+        </w:rPr>
+        <w:t>sem</w:t>
+      </w:r>
+      <w:r>
+        <w:rPr>
+          <w:b/>
+          <w:bCs/>
+          <w:u w:val="single"/>
+        </w:rPr>
+        <w:t xml:space="preserve"> argumento</w:t>
+      </w:r>
+    </w:p>
+    <w:p>
+      <w:pPr>
+        <w:pStyle w:val="PargrafodaLista"/>
+      </w:pPr>
+    </w:p>
+    <w:p>
+      <w:pPr>
+        <w:pStyle w:val="PargrafodaLista"/>
+      </w:pPr>
+      <w:r>
+        <w:t xml:space="preserve">O objeto roberto com o método anda </w:t>
+      </w:r>
+      <w:r>
+        <w:rPr>
+          <w:b/>
+          <w:bCs/>
+        </w:rPr>
+        <w:t>não tem</w:t>
+      </w:r>
+      <w:r>
+        <w:t xml:space="preserve"> nenhum argumento </w:t>
+      </w:r>
+      <w:r>
+        <w:t>dentro dos parênteses</w:t>
+      </w:r>
+      <w:r>
+        <w:t>.</w:t>
+      </w:r>
+    </w:p>
+    <w:p>
+      <w:pPr>
+        <w:jc w:val="center"/>
+      </w:pPr>
+      <w:r>
+        <w:drawing>
+          <wp:inline distT="0" distB="0" distL="0" distR="0" wp14:anchorId="0F8592B9" wp14:editId="117B820C">
+            <wp:extent cx="2038373" cy="817343"/>
+            <wp:effectExtent l="0" t="0" r="0" b="1905"/>
+            <wp:docPr id="10" name="Imagem 10"/>
+            <wp:cNvGraphicFramePr>
+              <a:graphicFrameLocks xmlns:a="http://schemas.openxmlformats.org/drawingml/2006/main" noChangeAspect="1"/>
+            </wp:cNvGraphicFramePr>
+            <a:graphic xmlns:a="http://schemas.openxmlformats.org/drawingml/2006/main">
+              <a:graphicData uri="http://schemas.openxmlformats.org/drawingml/2006/picture">
+                <pic:pic xmlns:pic="http://schemas.openxmlformats.org/drawingml/2006/picture">
+                  <pic:nvPicPr>
+                    <pic:cNvPr id="1" name=""/>
+                    <pic:cNvPicPr/>
+                  </pic:nvPicPr>
+                  <pic:blipFill>
+                    <a:blip r:embed="rId12"/>
+                    <a:stretch>
+                      <a:fillRect/>
+                    </a:stretch>
+                  </pic:blipFill>
+                  <pic:spPr>
+                    <a:xfrm>
+                      <a:off x="0" y="0"/>
+                      <a:ext cx="2054104" cy="823651"/>
+                    </a:xfrm>
+                    <a:prstGeom prst="rect">
+                      <a:avLst/>
+                    </a:prstGeom>
+                  </pic:spPr>
+                </pic:pic>
+              </a:graphicData>
+            </a:graphic>
+          </wp:inline>
+        </w:drawing>
       </w:r>
     </w:p>
     <w:p>
@@ -361,11 +760,99 @@
           <w:ilvl w:val="0"/>
           <w:numId w:val="1"/>
         </w:numPr>
-      </w:pPr>
-      <w:r>
-        <w:t>Método construtor</w:t>
-      </w:r>
-    </w:p>
+        <w:rPr>
+          <w:b/>
+          <w:bCs/>
+          <w:u w:val="single"/>
+        </w:rPr>
+      </w:pPr>
+      <w:r>
+        <w:rPr>
+          <w:b/>
+          <w:bCs/>
+          <w:u w:val="single"/>
+        </w:rPr>
+        <w:t>Método com argumento</w:t>
+      </w:r>
+    </w:p>
+    <w:p>
+      <w:pPr>
+        <w:ind w:left="360"/>
+      </w:pPr>
+      <w:r>
+        <w:t xml:space="preserve">O objeto roberto o método fala </w:t>
+      </w:r>
+      <w:r>
+        <w:rPr>
+          <w:b/>
+          <w:bCs/>
+        </w:rPr>
+        <w:t>com</w:t>
+      </w:r>
+      <w:r>
+        <w:t xml:space="preserve"> argumento </w:t>
+      </w:r>
+      <w:r>
+        <w:t>dentro dos parênteses</w:t>
+      </w:r>
+      <w:r>
+        <w:t>.</w:t>
+      </w:r>
+    </w:p>
+    <w:p>
+      <w:pPr>
+        <w:ind w:left="360"/>
+      </w:pPr>
+    </w:p>
+    <w:p>
+      <w:pPr>
+        <w:ind w:left="360"/>
+        <w:jc w:val="center"/>
+      </w:pPr>
+      <w:r>
+        <w:drawing>
+          <wp:inline distT="0" distB="0" distL="0" distR="0" wp14:anchorId="698977FF" wp14:editId="4227E22B">
+            <wp:extent cx="2067326" cy="825953"/>
+            <wp:effectExtent l="0" t="0" r="0" b="0"/>
+            <wp:docPr id="11" name="Imagem 11"/>
+            <wp:cNvGraphicFramePr>
+              <a:graphicFrameLocks xmlns:a="http://schemas.openxmlformats.org/drawingml/2006/main" noChangeAspect="1"/>
+            </wp:cNvGraphicFramePr>
+            <a:graphic xmlns:a="http://schemas.openxmlformats.org/drawingml/2006/main">
+              <a:graphicData uri="http://schemas.openxmlformats.org/drawingml/2006/picture">
+                <pic:pic xmlns:pic="http://schemas.openxmlformats.org/drawingml/2006/picture">
+                  <pic:nvPicPr>
+                    <pic:cNvPr id="1" name=""/>
+                    <pic:cNvPicPr/>
+                  </pic:nvPicPr>
+                  <pic:blipFill>
+                    <a:blip r:embed="rId13"/>
+                    <a:stretch>
+                      <a:fillRect/>
+                    </a:stretch>
+                  </pic:blipFill>
+                  <pic:spPr>
+                    <a:xfrm>
+                      <a:off x="0" y="0"/>
+                      <a:ext cx="2075004" cy="829021"/>
+                    </a:xfrm>
+                    <a:prstGeom prst="rect">
+                      <a:avLst/>
+                    </a:prstGeom>
+                  </pic:spPr>
+                </pic:pic>
+              </a:graphicData>
+            </a:graphic>
+          </wp:inline>
+        </w:drawing>
+      </w:r>
+    </w:p>
+    <w:p>
+      <w:pPr>
+        <w:pStyle w:val="PargrafodaLista"/>
+      </w:pPr>
+    </w:p>
+    <w:p/>
     <w:p>
       <w:pPr>
         <w:pStyle w:val="PargrafodaLista"/>
@@ -373,9 +860,97 @@
           <w:ilvl w:val="0"/>
           <w:numId w:val="1"/>
         </w:numPr>
-      </w:pPr>
-      <w:r>
-        <w:t>Super</w:t>
+        <w:rPr>
+          <w:b/>
+          <w:bCs/>
+          <w:u w:val="single"/>
+        </w:rPr>
+      </w:pPr>
+      <w:r>
+        <w:rPr>
+          <w:b/>
+          <w:bCs/>
+          <w:u w:val="single"/>
+        </w:rPr>
+        <w:t>Método construtor</w:t>
+      </w:r>
+    </w:p>
+    <w:p>
+      <w:r>
+        <w:t xml:space="preserve">Método que é chamado logo que é criado/instanciado um objeto. </w:t>
+      </w:r>
+      <w:r>
+        <w:rPr>
+          <w:b/>
+          <w:bCs/>
+          <w:u w:val="single"/>
+        </w:rPr>
+        <w:t>Método construtor tem o mesmo nome da classe</w:t>
+      </w:r>
+      <w:r>
+        <w:t>. Métodos construtores não retornam.</w:t>
+      </w:r>
+    </w:p>
+    <w:p>
+      <w:r>
+        <w:t>Podem ter métodos construtores sem e com argumentos. Precisa colocar os argumentos na ordem que for definida na classe, para chamar corretamente o método.</w:t>
+      </w:r>
+    </w:p>
+    <w:p>
+      <w:r>
+        <w:t xml:space="preserve">Exemplo construtores da classe </w:t>
+      </w:r>
+      <w:r>
+        <w:rPr>
+          <w:b/>
+          <w:bCs/>
+        </w:rPr>
+        <w:t>Pessoa</w:t>
+      </w:r>
+      <w:r>
+        <w:t>:</w:t>
+      </w:r>
+    </w:p>
+    <w:p>
+      <w:pPr>
+        <w:jc w:val="center"/>
+      </w:pPr>
+      <w:r>
+        <w:drawing>
+          <wp:inline distT="0" distB="0" distL="0" distR="0" wp14:anchorId="523892DE" wp14:editId="26A92138">
+            <wp:extent cx="3048600" cy="1149124"/>
+            <wp:effectExtent l="0" t="0" r="0" b="0"/>
+            <wp:docPr id="12" name="Imagem 12"/>
+            <wp:cNvGraphicFramePr>
+              <a:graphicFrameLocks xmlns:a="http://schemas.openxmlformats.org/drawingml/2006/main" noChangeAspect="1"/>
+            </wp:cNvGraphicFramePr>
+            <a:graphic xmlns:a="http://schemas.openxmlformats.org/drawingml/2006/main">
+              <a:graphicData uri="http://schemas.openxmlformats.org/drawingml/2006/picture">
+                <pic:pic xmlns:pic="http://schemas.openxmlformats.org/drawingml/2006/picture">
+                  <pic:nvPicPr>
+                    <pic:cNvPr id="1" name=""/>
+                    <pic:cNvPicPr/>
+                  </pic:nvPicPr>
+                  <pic:blipFill>
+                    <a:blip r:embed="rId14"/>
+                    <a:stretch>
+                      <a:fillRect/>
+                    </a:stretch>
+                  </pic:blipFill>
+                  <pic:spPr>
+                    <a:xfrm>
+                      <a:off x="0" y="0"/>
+                      <a:ext cx="3075816" cy="1159383"/>
+                    </a:xfrm>
+                    <a:prstGeom prst="rect">
+                      <a:avLst/>
+                    </a:prstGeom>
+                  </pic:spPr>
+                </pic:pic>
+              </a:graphicData>
+            </a:graphic>
+          </wp:inline>
+        </w:drawing>
       </w:r>
     </w:p>
     <w:p>
@@ -385,9 +960,129 @@
           <w:ilvl w:val="0"/>
           <w:numId w:val="1"/>
         </w:numPr>
-      </w:pPr>
-      <w:r>
-        <w:t>This</w:t>
+        <w:rPr>
+          <w:b/>
+          <w:bCs/>
+          <w:u w:val="single"/>
+        </w:rPr>
+      </w:pPr>
+      <w:r>
+        <w:rPr>
+          <w:b/>
+          <w:bCs/>
+          <w:u w:val="single"/>
+        </w:rPr>
+        <w:t>Método com retorno</w:t>
+      </w:r>
+    </w:p>
+    <w:p>
+      <w:r>
+        <w:t xml:space="preserve">Método que retorna um valor. Dentro do método precisa ter a palavra </w:t>
+      </w:r>
+      <w:r>
+        <w:rPr>
+          <w:b/>
+          <w:bCs/>
+        </w:rPr>
+        <w:t>return</w:t>
+      </w:r>
+      <w:r>
+        <w:t>. Precisa especificar o tipo de dados que irá retornar antes do nome do método.</w:t>
+      </w:r>
+    </w:p>
+    <w:p>
+      <w:r>
+        <w:t>Chamada do método com retorno:</w:t>
+      </w:r>
+    </w:p>
+    <w:p>
+      <w:pPr>
+        <w:jc w:val="center"/>
+      </w:pPr>
+      <w:r>
+        <w:drawing>
+          <wp:inline distT="0" distB="0" distL="0" distR="0" wp14:anchorId="1AB3F17E" wp14:editId="254A1B40">
+            <wp:extent cx="3251373" cy="436752"/>
+            <wp:effectExtent l="0" t="0" r="0" b="1905"/>
+            <wp:docPr id="14" name="Imagem 14"/>
+            <wp:cNvGraphicFramePr>
+              <a:graphicFrameLocks xmlns:a="http://schemas.openxmlformats.org/drawingml/2006/main" noChangeAspect="1"/>
+            </wp:cNvGraphicFramePr>
+            <a:graphic xmlns:a="http://schemas.openxmlformats.org/drawingml/2006/main">
+              <a:graphicData uri="http://schemas.openxmlformats.org/drawingml/2006/picture">
+                <pic:pic xmlns:pic="http://schemas.openxmlformats.org/drawingml/2006/picture">
+                  <pic:nvPicPr>
+                    <pic:cNvPr id="1" name=""/>
+                    <pic:cNvPicPr/>
+                  </pic:nvPicPr>
+                  <pic:blipFill>
+                    <a:blip r:embed="rId15"/>
+                    <a:stretch>
+                      <a:fillRect/>
+                    </a:stretch>
+                  </pic:blipFill>
+                  <pic:spPr>
+                    <a:xfrm>
+                      <a:off x="0" y="0"/>
+                      <a:ext cx="3281968" cy="440862"/>
+                    </a:xfrm>
+                    <a:prstGeom prst="rect">
+                      <a:avLst/>
+                    </a:prstGeom>
+                  </pic:spPr>
+                </pic:pic>
+              </a:graphicData>
+            </a:graphic>
+          </wp:inline>
+        </w:drawing>
+      </w:r>
+    </w:p>
+    <w:p>
+      <w:r>
+        <w:lastRenderedPageBreak/>
+        <w:t>Definição do método com retorno:</w:t>
+      </w:r>
+    </w:p>
+    <w:p>
+      <w:pPr>
+        <w:jc w:val="center"/>
+      </w:pPr>
+      <w:r>
+        <w:drawing>
+          <wp:inline distT="0" distB="0" distL="0" distR="0" wp14:anchorId="11AEB698" wp14:editId="7A2431B8">
+            <wp:extent cx="2115911" cy="631518"/>
+            <wp:effectExtent l="0" t="0" r="0" b="0"/>
+            <wp:docPr id="15" name="Imagem 15"/>
+            <wp:cNvGraphicFramePr>
+              <a:graphicFrameLocks xmlns:a="http://schemas.openxmlformats.org/drawingml/2006/main" noChangeAspect="1"/>
+            </wp:cNvGraphicFramePr>
+            <a:graphic xmlns:a="http://schemas.openxmlformats.org/drawingml/2006/main">
+              <a:graphicData uri="http://schemas.openxmlformats.org/drawingml/2006/picture">
+                <pic:pic xmlns:pic="http://schemas.openxmlformats.org/drawingml/2006/picture">
+                  <pic:nvPicPr>
+                    <pic:cNvPr id="1" name=""/>
+                    <pic:cNvPicPr/>
+                  </pic:nvPicPr>
+                  <pic:blipFill>
+                    <a:blip r:embed="rId16"/>
+                    <a:stretch>
+                      <a:fillRect/>
+                    </a:stretch>
+                  </pic:blipFill>
+                  <pic:spPr>
+                    <a:xfrm>
+                      <a:off x="0" y="0"/>
+                      <a:ext cx="2127765" cy="635056"/>
+                    </a:xfrm>
+                    <a:prstGeom prst="rect">
+                      <a:avLst/>
+                    </a:prstGeom>
+                  </pic:spPr>
+                </pic:pic>
+              </a:graphicData>
+            </a:graphic>
+          </wp:inline>
+        </w:drawing>
       </w:r>
     </w:p>
     <w:p>
@@ -397,10 +1092,90 @@
           <w:ilvl w:val="0"/>
           <w:numId w:val="1"/>
         </w:numPr>
-      </w:pPr>
-      <w:r>
-        <w:t>Private</w:t>
-      </w:r>
+        <w:rPr>
+          <w:b/>
+          <w:bCs/>
+          <w:u w:val="single"/>
+        </w:rPr>
+      </w:pPr>
+      <w:r>
+        <w:rPr>
+          <w:b/>
+          <w:bCs/>
+          <w:u w:val="single"/>
+        </w:rPr>
+        <w:t>Void</w:t>
+      </w:r>
+      <w:r>
+        <w:rPr>
+          <w:b/>
+          <w:bCs/>
+          <w:u w:val="single"/>
+        </w:rPr>
+        <w:t xml:space="preserve"> (vazia)</w:t>
+      </w:r>
+    </w:p>
+    <w:p>
+      <w:r>
+        <w:t xml:space="preserve">Informar que o método não retorna qualquer valor. Não utilizo a palavra </w:t>
+      </w:r>
+      <w:r>
+        <w:rPr>
+          <w:b/>
+          <w:bCs/>
+        </w:rPr>
+        <w:t>return</w:t>
+      </w:r>
+      <w:r>
+        <w:t xml:space="preserve"> dentro do método.</w:t>
+      </w:r>
+    </w:p>
+    <w:p>
+      <w:pPr>
+        <w:jc w:val="center"/>
+      </w:pPr>
+      <w:r>
+        <w:drawing>
+          <wp:inline distT="0" distB="0" distL="0" distR="0" wp14:anchorId="6E7566AF" wp14:editId="40876C6E">
+            <wp:extent cx="3297115" cy="543129"/>
+            <wp:effectExtent l="0" t="0" r="0" b="9525"/>
+            <wp:docPr id="13" name="Imagem 13"/>
+            <wp:cNvGraphicFramePr>
+              <a:graphicFrameLocks xmlns:a="http://schemas.openxmlformats.org/drawingml/2006/main" noChangeAspect="1"/>
+            </wp:cNvGraphicFramePr>
+            <a:graphic xmlns:a="http://schemas.openxmlformats.org/drawingml/2006/main">
+              <a:graphicData uri="http://schemas.openxmlformats.org/drawingml/2006/picture">
+                <pic:pic xmlns:pic="http://schemas.openxmlformats.org/drawingml/2006/picture">
+                  <pic:nvPicPr>
+                    <pic:cNvPr id="1" name=""/>
+                    <pic:cNvPicPr/>
+                  </pic:nvPicPr>
+                  <pic:blipFill>
+                    <a:blip r:embed="rId17"/>
+                    <a:stretch>
+                      <a:fillRect/>
+                    </a:stretch>
+                  </pic:blipFill>
+                  <pic:spPr>
+                    <a:xfrm>
+                      <a:off x="0" y="0"/>
+                      <a:ext cx="3319342" cy="546790"/>
+                    </a:xfrm>
+                    <a:prstGeom prst="rect">
+                      <a:avLst/>
+                    </a:prstGeom>
+                  </pic:spPr>
+                </pic:pic>
+              </a:graphicData>
+            </a:graphic>
+          </wp:inline>
+        </w:drawing>
+      </w:r>
+    </w:p>
+    <w:p>
+      <w:pPr>
+        <w:jc w:val="center"/>
+      </w:pPr>
     </w:p>
     <w:p>
       <w:pPr>
@@ -409,9 +1184,125 @@
           <w:ilvl w:val="0"/>
           <w:numId w:val="1"/>
         </w:numPr>
-      </w:pPr>
-      <w:r>
-        <w:t>Public</w:t>
+        <w:rPr>
+          <w:b/>
+          <w:bCs/>
+          <w:u w:val="single"/>
+        </w:rPr>
+      </w:pPr>
+      <w:r>
+        <w:rPr>
+          <w:b/>
+          <w:bCs/>
+          <w:u w:val="single"/>
+        </w:rPr>
+        <w:t>Super</w:t>
+      </w:r>
+    </w:p>
+    <w:p>
+      <w:r>
+        <w:t>Referência a classe mãe (super classe), acessando seus atributos e métodos. No eclipse, após é sugerido os atributos (triangulo azul) e métodos (bola verde) ao lado.</w:t>
+      </w:r>
+    </w:p>
+    <w:p>
+      <w:pPr>
+        <w:jc w:val="center"/>
+      </w:pPr>
+      <w:r>
+        <w:drawing>
+          <wp:inline distT="0" distB="0" distL="0" distR="0" wp14:anchorId="01E072D6" wp14:editId="43F4A260">
+            <wp:extent cx="4470442" cy="675735"/>
+            <wp:effectExtent l="0" t="0" r="6350" b="0"/>
+            <wp:docPr id="18" name="Imagem 18"/>
+            <wp:cNvGraphicFramePr>
+              <a:graphicFrameLocks xmlns:a="http://schemas.openxmlformats.org/drawingml/2006/main" noChangeAspect="1"/>
+            </wp:cNvGraphicFramePr>
+            <a:graphic xmlns:a="http://schemas.openxmlformats.org/drawingml/2006/main">
+              <a:graphicData uri="http://schemas.openxmlformats.org/drawingml/2006/picture">
+                <pic:pic xmlns:pic="http://schemas.openxmlformats.org/drawingml/2006/picture">
+                  <pic:nvPicPr>
+                    <pic:cNvPr id="1" name=""/>
+                    <pic:cNvPicPr/>
+                  </pic:nvPicPr>
+                  <pic:blipFill>
+                    <a:blip r:embed="rId18"/>
+                    <a:stretch>
+                      <a:fillRect/>
+                    </a:stretch>
+                  </pic:blipFill>
+                  <pic:spPr>
+                    <a:xfrm>
+                      <a:off x="0" y="0"/>
+                      <a:ext cx="4508832" cy="681538"/>
+                    </a:xfrm>
+                    <a:prstGeom prst="rect">
+                      <a:avLst/>
+                    </a:prstGeom>
+                  </pic:spPr>
+                </pic:pic>
+              </a:graphicData>
+            </a:graphic>
+          </wp:inline>
+        </w:drawing>
+      </w:r>
+    </w:p>
+    <w:p/>
+    <w:p>
+      <w:pPr>
+        <w:jc w:val="center"/>
+      </w:pPr>
+      <w:r>
+        <w:rPr>
+          <w:noProof/>
+        </w:rPr>
+        <w:drawing>
+          <wp:inline distT="0" distB="0" distL="0" distR="0" wp14:anchorId="5CFD26A7" wp14:editId="1A54671A">
+            <wp:extent cx="2733278" cy="1572379"/>
+            <wp:effectExtent l="0" t="0" r="0" b="8890"/>
+            <wp:docPr id="17" name="Imagem 17"/>
+            <wp:cNvGraphicFramePr>
+              <a:graphicFrameLocks xmlns:a="http://schemas.openxmlformats.org/drawingml/2006/main" noChangeAspect="1"/>
+            </wp:cNvGraphicFramePr>
+            <a:graphic xmlns:a="http://schemas.openxmlformats.org/drawingml/2006/main">
+              <a:graphicData uri="http://schemas.openxmlformats.org/drawingml/2006/picture">
+                <pic:pic xmlns:pic="http://schemas.openxmlformats.org/drawingml/2006/picture">
+                  <pic:nvPicPr>
+                    <pic:cNvPr id="0" name="Picture 1"/>
+                    <pic:cNvPicPr>
+                      <a:picLocks noChangeAspect="1" noChangeArrowheads="1"/>
+                    </pic:cNvPicPr>
+                  </pic:nvPicPr>
+                  <pic:blipFill>
+                    <a:blip r:embed="rId19">
+                      <a:extLst>
+                        <a:ext uri="{28A0092B-C50C-407E-A947-70E740481C1C}">
+                          <a14:useLocalDpi xmlns:a14="http://schemas.microsoft.com/office/drawing/2010/main" val="0"/>
+                        </a:ext>
+                      </a:extLst>
+                    </a:blip>
+                    <a:srcRect/>
+                    <a:stretch>
+                      <a:fillRect/>
+                    </a:stretch>
+                  </pic:blipFill>
+                  <pic:spPr bwMode="auto">
+                    <a:xfrm>
+                      <a:off x="0" y="0"/>
+                      <a:ext cx="2741406" cy="1577055"/>
+                    </a:xfrm>
+                    <a:prstGeom prst="rect">
+                      <a:avLst/>
+                    </a:prstGeom>
+                    <a:noFill/>
+                    <a:ln>
+                      <a:noFill/>
+                    </a:ln>
+                  </pic:spPr>
+                </pic:pic>
+              </a:graphicData>
+            </a:graphic>
+          </wp:inline>
+        </w:drawing>
       </w:r>
     </w:p>
     <w:p>
@@ -421,9 +1312,86 @@
           <w:ilvl w:val="0"/>
           <w:numId w:val="1"/>
         </w:numPr>
-      </w:pPr>
-      <w:r>
-        <w:t>Protected</w:t>
+        <w:rPr>
+          <w:b/>
+          <w:bCs/>
+          <w:u w:val="single"/>
+        </w:rPr>
+      </w:pPr>
+      <w:r>
+        <w:rPr>
+          <w:b/>
+          <w:bCs/>
+          <w:u w:val="single"/>
+        </w:rPr>
+        <w:t>This</w:t>
+      </w:r>
+    </w:p>
+    <w:p>
+      <w:r>
+        <w:t xml:space="preserve">Força o acesso aos atributos e métodos da própria classe. No exemplo da imagem está acessando o atributo </w:t>
+      </w:r>
+      <w:r>
+        <w:rPr>
+          <w:b/>
+          <w:bCs/>
+        </w:rPr>
+        <w:t>nome</w:t>
+      </w:r>
+      <w:r>
+        <w:t xml:space="preserve"> da classe Pessoa.</w:t>
+      </w:r>
+    </w:p>
+    <w:p>
+      <w:pPr>
+        <w:jc w:val="center"/>
+        <w:rPr>
+          <w:b/>
+          <w:bCs/>
+          <w:u w:val="single"/>
+        </w:rPr>
+      </w:pPr>
+      <w:r>
+        <w:rPr>
+          <w:b/>
+          <w:bCs/>
+          <w:u w:val="single"/>
+        </w:rPr>
+        <w:drawing>
+          <wp:inline distT="0" distB="0" distL="0" distR="0" wp14:anchorId="59F8AD26" wp14:editId="5410DCC5">
+            <wp:extent cx="3545994" cy="1098763"/>
+            <wp:effectExtent l="0" t="0" r="0" b="6350"/>
+            <wp:docPr id="20" name="Imagem 20"/>
+            <wp:cNvGraphicFramePr>
+              <a:graphicFrameLocks xmlns:a="http://schemas.openxmlformats.org/drawingml/2006/main" noChangeAspect="1"/>
+            </wp:cNvGraphicFramePr>
+            <a:graphic xmlns:a="http://schemas.openxmlformats.org/drawingml/2006/main">
+              <a:graphicData uri="http://schemas.openxmlformats.org/drawingml/2006/picture">
+                <pic:pic xmlns:pic="http://schemas.openxmlformats.org/drawingml/2006/picture">
+                  <pic:nvPicPr>
+                    <pic:cNvPr id="1" name=""/>
+                    <pic:cNvPicPr/>
+                  </pic:nvPicPr>
+                  <pic:blipFill>
+                    <a:blip r:embed="rId20"/>
+                    <a:stretch>
+                      <a:fillRect/>
+                    </a:stretch>
+                  </pic:blipFill>
+                  <pic:spPr>
+                    <a:xfrm>
+                      <a:off x="0" y="0"/>
+                      <a:ext cx="3554703" cy="1101462"/>
+                    </a:xfrm>
+                    <a:prstGeom prst="rect">
+                      <a:avLst/>
+                    </a:prstGeom>
+                  </pic:spPr>
+                </pic:pic>
+              </a:graphicData>
+            </a:graphic>
+          </wp:inline>
+        </w:drawing>
       </w:r>
     </w:p>
     <w:p>
@@ -435,12 +1403,60 @@
         </w:numPr>
       </w:pPr>
       <w:r>
+        <w:t>Private</w:t>
+      </w:r>
+    </w:p>
+    <w:p>
+      <w:pPr>
+        <w:pStyle w:val="PargrafodaLista"/>
+        <w:numPr>
+          <w:ilvl w:val="0"/>
+          <w:numId w:val="1"/>
+        </w:numPr>
+      </w:pPr>
+      <w:r>
+        <w:t>Public</w:t>
+      </w:r>
+    </w:p>
+    <w:p>
+      <w:pPr>
+        <w:pStyle w:val="PargrafodaLista"/>
+        <w:numPr>
+          <w:ilvl w:val="0"/>
+          <w:numId w:val="1"/>
+        </w:numPr>
+      </w:pPr>
+      <w:r>
+        <w:t>Protected</w:t>
+      </w:r>
+    </w:p>
+    <w:p>
+      <w:pPr>
+        <w:pStyle w:val="PargrafodaLista"/>
+        <w:numPr>
+          <w:ilvl w:val="0"/>
+          <w:numId w:val="1"/>
+        </w:numPr>
+      </w:pPr>
+      <w:r>
         <w:t>Extend (Herança)</w:t>
+      </w:r>
+    </w:p>
+    <w:p>
+      <w:pPr>
+        <w:pStyle w:val="PargrafodaLista"/>
+        <w:numPr>
+          <w:ilvl w:val="0"/>
+          <w:numId w:val="1"/>
+        </w:numPr>
+      </w:pPr>
+      <w:r>
+        <w:t>Import</w:t>
       </w:r>
     </w:p>
     <w:sectPr>
       <w:pgSz w:w="11906" w:h="16838"/>
-      <w:pgMar w:top="1440" w:right="1440" w:bottom="1440" w:left="1440" w:header="708" w:footer="708" w:gutter="0"/>
+      <w:pgMar w:top="720" w:right="720" w:bottom="720" w:left="720" w:header="708" w:footer="708" w:gutter="0"/>
       <w:cols w:space="708"/>
       <w:docGrid w:linePitch="360"/>
     </w:sectPr>
@@ -453,7 +1469,7 @@
   <w:abstractNum w:abstractNumId="0" w15:restartNumberingAfterBreak="0">
     <w:nsid w:val="15A812E3"/>
     <w:multiLevelType w:val="hybridMultilevel"/>
-    <w:tmpl w:val="AAD8C2C6"/>
+    <w:tmpl w:val="07D6E10E"/>
     <w:lvl w:ilvl="0" w:tplc="04160001">
       <w:start w:val="1"/>
       <w:numFmt w:val="bullet"/>
@@ -971,7 +1987,6 @@
   <w:style w:type="character" w:default="1" w:styleId="Fontepargpadro">
     <w:name w:val="Default Paragraph Font"/>
     <w:uiPriority w:val="1"/>
-    <w:semiHidden/>
     <w:unhideWhenUsed/>
   </w:style>
   <w:style w:type="table" w:default="1" w:styleId="Tabelanormal">

</xml_diff>